<commit_message>
Novos testes e CCS
Novos testes e adições no documento de CCS
</commit_message>
<xml_diff>
--- a/Cálculo - CCS.docx
+++ b/Cálculo - CCS.docx
@@ -3,8 +3,46 @@
 <w:document xmlns:wpc="http://schemas.microsoft.com/office/word/2010/wordprocessingCanvas" xmlns:cx="http://schemas.microsoft.com/office/drawing/2014/chartex" xmlns:cx1="http://schemas.microsoft.com/office/drawing/2015/9/8/chartex" xmlns:cx2="http://schemas.microsoft.com/office/drawing/2015/10/21/chartex" xmlns:cx3="http://schemas.microsoft.com/office/drawing/2016/5/9/chartex" xmlns:cx4="http://schemas.microsoft.com/office/drawing/2016/5/10/chartex" xmlns:cx5="http://schemas.microsoft.com/office/drawing/2016/5/11/chartex" xmlns:cx6="http://schemas.microsoft.com/office/drawing/2016/5/12/chartex" xmlns:cx7="http://schemas.microsoft.com/office/drawing/2016/5/13/chartex" xmlns:cx8="http://schemas.microsoft.com/office/drawing/2016/5/14/chartex" xmlns:mc="http://schemas.openxmlformats.org/markup-compatibility/2006" xmlns:aink="http://schemas.microsoft.com/office/drawing/2016/ink" xmlns:am3d="http://schemas.microsoft.com/office/drawing/2017/model3d" xmlns:o="urn:schemas-microsoft-com:office:office" xmlns:r="http://schemas.openxmlformats.org/officeDocument/2006/relationships" xmlns:m="http://schemas.openxmlformats.org/officeDocument/2006/math" xmlns:v="urn:schemas-microsoft-com:vml" xmlns:wp14="http://schemas.microsoft.com/office/word/2010/wordprocessingDrawing" xmlns:wp="http://schemas.openxmlformats.org/drawingml/2006/wordprocessingDrawing" xmlns:w10="urn:schemas-microsoft-com:office:word" xmlns:w="http://schemas.openxmlformats.org/wordprocessingml/2006/main" xmlns:w14="http://schemas.microsoft.com/office/word/2010/wordml" xmlns:w15="http://schemas.microsoft.com/office/word/2012/wordml" xmlns:w16cid="http://schemas.microsoft.com/office/word/2016/wordml/cid" xmlns:w16se="http://schemas.microsoft.com/office/word/2015/wordml/symex" xmlns:wpg="http://schemas.microsoft.com/office/word/2010/wordprocessingGroup" xmlns:wpi="http://schemas.microsoft.com/office/word/2010/wordprocessingInk" xmlns:wne="http://schemas.microsoft.com/office/word/2006/wordml" xmlns:wps="http://schemas.microsoft.com/office/word/2010/wordprocessingShape" mc:Ignorable="w14 w15 w16se w16cid wp14">
   <w:body>
     <w:p>
-      <w:r>
-        <w:t>CSS – Estoque</w:t>
+      <w:pPr>
+        <w:pStyle w:val="Ttulo1"/>
+      </w:pPr>
+      <w:r>
+        <w:t>Tarefa Avaliativa - Projeto com Testes</w:t>
+      </w:r>
+    </w:p>
+    <w:p>
+      <w:pPr>
+        <w:pStyle w:val="Ttulo2"/>
+      </w:pPr>
+      <w:r>
+        <w:t>Cálculos de C</w:t>
+      </w:r>
+      <w:r>
+        <w:t xml:space="preserve">omplexidade </w:t>
+      </w:r>
+      <w:r>
+        <w:t>C</w:t>
+      </w:r>
+      <w:r>
+        <w:t xml:space="preserve">iclomática </w:t>
+      </w:r>
+      <w:r>
+        <w:t>S</w:t>
+      </w:r>
+      <w:r>
+        <w:t>implificada</w:t>
+      </w:r>
+      <w:r>
+        <w:t xml:space="preserve"> (CCS)</w:t>
+      </w:r>
+    </w:p>
+    <w:p/>
+    <w:p>
+      <w:pPr>
+        <w:pStyle w:val="Ttulo3"/>
+      </w:pPr>
+      <w:r>
+        <w:t>CCS - Estoque</w:t>
       </w:r>
     </w:p>
     <w:p>
@@ -150,11 +188,74 @@
     </w:p>
     <w:p>
       <w:r>
+        <w:t>Totalização Estoque:</w:t>
+      </w:r>
+      <w:r>
+        <w:br/>
+      </w:r>
+      <w:r>
+        <w:t>Estoque:inserir</w:t>
+      </w:r>
+      <w:r>
+        <w:t xml:space="preserve"> = </w:t>
+      </w:r>
+      <w:r>
+        <w:t>3</w:t>
+      </w:r>
+      <w:r>
+        <w:t xml:space="preserve"> CCS</w:t>
+      </w:r>
+      <w:r>
+        <w:br/>
+      </w:r>
+      <w:r>
+        <w:t>Estoque:</w:t>
+      </w:r>
+      <w:r>
+        <w:t>editar</w:t>
+      </w:r>
+      <w:r>
+        <w:t xml:space="preserve"> = </w:t>
+      </w:r>
+      <w:r>
+        <w:t>5</w:t>
+      </w:r>
+      <w:r>
+        <w:t xml:space="preserve"> CCS</w:t>
+      </w:r>
+      <w:r>
+        <w:br/>
+      </w:r>
+      <w:r>
+        <w:t>Estoque:</w:t>
+      </w:r>
+      <w:r>
+        <w:t>excluir</w:t>
+      </w:r>
+      <w:r>
+        <w:t xml:space="preserve"> = </w:t>
+      </w:r>
+      <w:r>
+        <w:t>3</w:t>
+      </w:r>
+      <w:r>
+        <w:t xml:space="preserve"> CCS</w:t>
+      </w:r>
+      <w:r>
+        <w:br/>
+      </w:r>
+      <w:r>
         <w:t>Total Estoque = 3 + 5 + 3 = 11</w:t>
       </w:r>
     </w:p>
-    <w:p>
-      <w:r>
+    <w:p/>
+    <w:p/>
+    <w:p>
+      <w:pPr>
+        <w:pStyle w:val="Ttulo3"/>
+      </w:pPr>
+      <w:r>
+        <w:lastRenderedPageBreak/>
         <w:t>CCS – Pedido</w:t>
       </w:r>
     </w:p>
@@ -201,22 +302,565 @@
       </w:r>
     </w:p>
     <w:p>
+      <w:r>
+        <w:t>InserirProduto -&gt; 1 + 1 = 2</w:t>
+      </w:r>
+    </w:p>
+    <w:p>
       <w:pPr>
         <w:rPr>
           <w:u w:val="single"/>
         </w:rPr>
       </w:pPr>
-      <w:proofErr w:type="spellStart"/>
-      <w:r>
-        <w:t>InserirProduto</w:t>
-      </w:r>
-      <w:proofErr w:type="spellEnd"/>
-      <w:r>
-        <w:t xml:space="preserve"> -&gt; 1 + 1 = 2</w:t>
-      </w:r>
-      <w:bookmarkStart w:id="0" w:name="_GoBack"/>
-      <w:bookmarkEnd w:id="0"/>
-    </w:p>
+      <w:r>
+        <w:rPr>
+          <w:noProof/>
+        </w:rPr>
+        <w:drawing>
+          <wp:inline distT="0" distB="0" distL="0" distR="0" wp14:anchorId="57D3BC2C" wp14:editId="70E6B6ED">
+            <wp:extent cx="3857625" cy="1781175"/>
+            <wp:effectExtent l="0" t="0" r="9525" b="9525"/>
+            <wp:docPr id="5" name="Imagem 5"/>
+            <wp:cNvGraphicFramePr>
+              <a:graphicFrameLocks xmlns:a="http://schemas.openxmlformats.org/drawingml/2006/main" noChangeAspect="1"/>
+            </wp:cNvGraphicFramePr>
+            <a:graphic xmlns:a="http://schemas.openxmlformats.org/drawingml/2006/main">
+              <a:graphicData uri="http://schemas.openxmlformats.org/drawingml/2006/picture">
+                <pic:pic xmlns:pic="http://schemas.openxmlformats.org/drawingml/2006/picture">
+                  <pic:nvPicPr>
+                    <pic:cNvPr id="1" name=""/>
+                    <pic:cNvPicPr/>
+                  </pic:nvPicPr>
+                  <pic:blipFill>
+                    <a:blip r:embed="rId8"/>
+                    <a:stretch>
+                      <a:fillRect/>
+                    </a:stretch>
+                  </pic:blipFill>
+                  <pic:spPr>
+                    <a:xfrm>
+                      <a:off x="0" y="0"/>
+                      <a:ext cx="3857625" cy="1781175"/>
+                    </a:xfrm>
+                    <a:prstGeom prst="rect">
+                      <a:avLst/>
+                    </a:prstGeom>
+                  </pic:spPr>
+                </pic:pic>
+              </a:graphicData>
+            </a:graphic>
+          </wp:inline>
+        </w:drawing>
+      </w:r>
+    </w:p>
+    <w:p>
+      <w:r>
+        <w:t>ExcluirProduto -&gt; 1 + 1 + 1 = 3</w:t>
+      </w:r>
+    </w:p>
+    <w:p>
+      <w:r>
+        <w:rPr>
+          <w:noProof/>
+        </w:rPr>
+        <w:drawing>
+          <wp:inline distT="0" distB="0" distL="0" distR="0" wp14:anchorId="66F002A8" wp14:editId="20A2C5AB">
+            <wp:extent cx="4048125" cy="1123950"/>
+            <wp:effectExtent l="0" t="0" r="9525" b="0"/>
+            <wp:docPr id="6" name="Imagem 6"/>
+            <wp:cNvGraphicFramePr>
+              <a:graphicFrameLocks xmlns:a="http://schemas.openxmlformats.org/drawingml/2006/main" noChangeAspect="1"/>
+            </wp:cNvGraphicFramePr>
+            <a:graphic xmlns:a="http://schemas.openxmlformats.org/drawingml/2006/main">
+              <a:graphicData uri="http://schemas.openxmlformats.org/drawingml/2006/picture">
+                <pic:pic xmlns:pic="http://schemas.openxmlformats.org/drawingml/2006/picture">
+                  <pic:nvPicPr>
+                    <pic:cNvPr id="1" name=""/>
+                    <pic:cNvPicPr/>
+                  </pic:nvPicPr>
+                  <pic:blipFill>
+                    <a:blip r:embed="rId9"/>
+                    <a:stretch>
+                      <a:fillRect/>
+                    </a:stretch>
+                  </pic:blipFill>
+                  <pic:spPr>
+                    <a:xfrm>
+                      <a:off x="0" y="0"/>
+                      <a:ext cx="4048125" cy="1123950"/>
+                    </a:xfrm>
+                    <a:prstGeom prst="rect">
+                      <a:avLst/>
+                    </a:prstGeom>
+                  </pic:spPr>
+                </pic:pic>
+              </a:graphicData>
+            </a:graphic>
+          </wp:inline>
+        </w:drawing>
+      </w:r>
+    </w:p>
+    <w:p>
+      <w:r>
+        <w:t>AtualizaValor -&gt; 1 + 1 = 2</w:t>
+      </w:r>
+    </w:p>
+    <w:p>
+      <w:r>
+        <w:t>Totalização</w:t>
+      </w:r>
+      <w:r>
+        <w:t xml:space="preserve"> Pedido</w:t>
+      </w:r>
+      <w:r>
+        <w:t>:</w:t>
+      </w:r>
+      <w:r>
+        <w:br/>
+      </w:r>
+      <w:r>
+        <w:t>Pedido</w:t>
+      </w:r>
+      <w:r>
+        <w:t>:inserir</w:t>
+      </w:r>
+      <w:r>
+        <w:t>Produto</w:t>
+      </w:r>
+      <w:r>
+        <w:t xml:space="preserve"> = </w:t>
+      </w:r>
+      <w:r>
+        <w:t>2</w:t>
+      </w:r>
+      <w:r>
+        <w:t xml:space="preserve"> CCS</w:t>
+      </w:r>
+      <w:r>
+        <w:br/>
+        <w:t>Pedido:</w:t>
+      </w:r>
+      <w:r>
+        <w:t>excluirProduto</w:t>
+      </w:r>
+      <w:r>
+        <w:t xml:space="preserve"> = </w:t>
+      </w:r>
+      <w:r>
+        <w:t>3</w:t>
+      </w:r>
+      <w:r>
+        <w:t xml:space="preserve"> CCS</w:t>
+      </w:r>
+      <w:r>
+        <w:br/>
+        <w:t>Pedido:</w:t>
+      </w:r>
+      <w:r>
+        <w:t>atualizaValor</w:t>
+      </w:r>
+      <w:r>
+        <w:t xml:space="preserve"> = </w:t>
+      </w:r>
+      <w:r>
+        <w:t>2</w:t>
+      </w:r>
+      <w:r>
+        <w:t xml:space="preserve"> CCS</w:t>
+      </w:r>
+      <w:r>
+        <w:br/>
+        <w:t>Total Pedido</w:t>
+      </w:r>
+      <w:r>
+        <w:t xml:space="preserve"> </w:t>
+      </w:r>
+      <w:r>
+        <w:t xml:space="preserve">= </w:t>
+      </w:r>
+      <w:r>
+        <w:t>2</w:t>
+      </w:r>
+      <w:r>
+        <w:t xml:space="preserve"> + </w:t>
+      </w:r>
+      <w:r>
+        <w:t>3</w:t>
+      </w:r>
+      <w:r>
+        <w:t xml:space="preserve"> + </w:t>
+      </w:r>
+      <w:r>
+        <w:t>2</w:t>
+      </w:r>
+      <w:r>
+        <w:t xml:space="preserve"> = </w:t>
+      </w:r>
+      <w:r>
+        <w:t>7</w:t>
+      </w:r>
+    </w:p>
+    <w:p/>
+    <w:p/>
+    <w:p/>
+    <w:p/>
+    <w:p/>
+    <w:p/>
+    <w:p/>
+    <w:p/>
+    <w:p>
+      <w:pPr>
+        <w:rPr>
+          <w:rFonts w:asciiTheme="majorHAnsi" w:eastAsiaTheme="majorEastAsia" w:hAnsiTheme="majorHAnsi" w:cstheme="majorBidi"/>
+          <w:color w:val="2F5496" w:themeColor="accent1" w:themeShade="BF"/>
+          <w:sz w:val="26"/>
+          <w:szCs w:val="26"/>
+        </w:rPr>
+      </w:pPr>
+      <w:r>
+        <w:rPr>
+          <w:rFonts w:asciiTheme="majorHAnsi" w:eastAsiaTheme="majorEastAsia" w:hAnsiTheme="majorHAnsi" w:cstheme="majorBidi"/>
+          <w:color w:val="2F5496" w:themeColor="accent1" w:themeShade="BF"/>
+          <w:sz w:val="26"/>
+          <w:szCs w:val="26"/>
+        </w:rPr>
+        <w:lastRenderedPageBreak/>
+        <w:t>C</w:t>
+      </w:r>
+      <w:r>
+        <w:rPr>
+          <w:rFonts w:asciiTheme="majorHAnsi" w:eastAsiaTheme="majorEastAsia" w:hAnsiTheme="majorHAnsi" w:cstheme="majorBidi"/>
+          <w:color w:val="2F5496" w:themeColor="accent1" w:themeShade="BF"/>
+          <w:sz w:val="26"/>
+          <w:szCs w:val="26"/>
+        </w:rPr>
+        <w:t>aso de teste com classes válidas e inválidas</w:t>
+      </w:r>
+    </w:p>
+    <w:p>
+      <w:pPr>
+        <w:pStyle w:val="Ttulo3"/>
+      </w:pPr>
+      <w:r>
+        <w:t>Classe Pagamento</w:t>
+      </w:r>
+      <w:r>
+        <w:br/>
+        <w:t>Partições/Classes</w:t>
+      </w:r>
+    </w:p>
+    <w:tbl>
+      <w:tblPr>
+        <w:tblStyle w:val="Tabelacomgrade"/>
+        <w:tblW w:w="0" w:type="auto"/>
+        <w:tblLook w:val="04A0" w:firstRow="1" w:lastRow="0" w:firstColumn="1" w:lastColumn="0" w:noHBand="0" w:noVBand="1"/>
+      </w:tblPr>
+      <w:tblGrid>
+        <w:gridCol w:w="2831"/>
+        <w:gridCol w:w="2831"/>
+        <w:gridCol w:w="2832"/>
+      </w:tblGrid>
+      <w:tr>
+        <w:tc>
+          <w:tcPr>
+            <w:tcW w:w="2831" w:type="dxa"/>
+          </w:tcPr>
+          <w:p>
+            <w:r>
+              <w:t>Condições de Entrada</w:t>
+            </w:r>
+          </w:p>
+        </w:tc>
+        <w:tc>
+          <w:tcPr>
+            <w:tcW w:w="2831" w:type="dxa"/>
+          </w:tcPr>
+          <w:p>
+            <w:r>
+              <w:t>Classe válida</w:t>
+            </w:r>
+          </w:p>
+        </w:tc>
+        <w:tc>
+          <w:tcPr>
+            <w:tcW w:w="2832" w:type="dxa"/>
+          </w:tcPr>
+          <w:p>
+            <w:r>
+              <w:t>Classe inválida</w:t>
+            </w:r>
+          </w:p>
+        </w:tc>
+      </w:tr>
+      <w:tr>
+        <w:tc>
+          <w:tcPr>
+            <w:tcW w:w="2831" w:type="dxa"/>
+          </w:tcPr>
+          <w:p>
+            <w:r>
+              <w:t>Valor informado é parcelável</w:t>
+            </w:r>
+          </w:p>
+        </w:tc>
+        <w:tc>
+          <w:tcPr>
+            <w:tcW w:w="2831" w:type="dxa"/>
+          </w:tcPr>
+          <w:p>
+            <w:r>
+              <w:t>Sim (1)</w:t>
+            </w:r>
+          </w:p>
+        </w:tc>
+        <w:tc>
+          <w:tcPr>
+            <w:tcW w:w="2832" w:type="dxa"/>
+          </w:tcPr>
+          <w:p>
+            <w:r>
+              <w:t>Não (2)</w:t>
+            </w:r>
+          </w:p>
+        </w:tc>
+      </w:tr>
+      <w:tr>
+        <w:tc>
+          <w:tcPr>
+            <w:tcW w:w="2831" w:type="dxa"/>
+          </w:tcPr>
+          <w:p>
+            <w:r>
+              <w:t>A parcela é maior que 20</w:t>
+            </w:r>
+          </w:p>
+        </w:tc>
+        <w:tc>
+          <w:tcPr>
+            <w:tcW w:w="2831" w:type="dxa"/>
+          </w:tcPr>
+          <w:p>
+            <w:r>
+              <w:t>Sim (3)</w:t>
+            </w:r>
+          </w:p>
+        </w:tc>
+        <w:tc>
+          <w:tcPr>
+            <w:tcW w:w="2832" w:type="dxa"/>
+          </w:tcPr>
+          <w:p>
+            <w:r>
+              <w:t>Não (4)</w:t>
+            </w:r>
+          </w:p>
+        </w:tc>
+      </w:tr>
+    </w:tbl>
+    <w:p/>
+    <w:p>
+      <w:pPr>
+        <w:pStyle w:val="Ttulo3"/>
+      </w:pPr>
+      <w:r>
+        <w:t>Casos de teste</w:t>
+      </w:r>
+    </w:p>
+    <w:tbl>
+      <w:tblPr>
+        <w:tblStyle w:val="Tabelacomgrade"/>
+        <w:tblW w:w="0" w:type="auto"/>
+        <w:tblLook w:val="04A0" w:firstRow="1" w:lastRow="0" w:firstColumn="1" w:lastColumn="0" w:noHBand="0" w:noVBand="1"/>
+      </w:tblPr>
+      <w:tblGrid>
+        <w:gridCol w:w="421"/>
+        <w:gridCol w:w="992"/>
+        <w:gridCol w:w="4957"/>
+        <w:gridCol w:w="2124"/>
+      </w:tblGrid>
+      <w:tr>
+        <w:tc>
+          <w:tcPr>
+            <w:tcW w:w="421" w:type="dxa"/>
+          </w:tcPr>
+          <w:p>
+            <w:r>
+              <w:t>#</w:t>
+            </w:r>
+          </w:p>
+        </w:tc>
+        <w:tc>
+          <w:tcPr>
+            <w:tcW w:w="992" w:type="dxa"/>
+          </w:tcPr>
+          <w:p>
+            <w:r>
+              <w:t>Entrada</w:t>
+            </w:r>
+          </w:p>
+        </w:tc>
+        <w:tc>
+          <w:tcPr>
+            <w:tcW w:w="4957" w:type="dxa"/>
+          </w:tcPr>
+          <w:p>
+            <w:r>
+              <w:t>Saída esperada</w:t>
+            </w:r>
+          </w:p>
+        </w:tc>
+        <w:tc>
+          <w:tcPr>
+            <w:tcW w:w="2124" w:type="dxa"/>
+          </w:tcPr>
+          <w:p>
+            <w:r>
+              <w:t>Classe coberta</w:t>
+            </w:r>
+          </w:p>
+        </w:tc>
+      </w:tr>
+      <w:tr>
+        <w:tc>
+          <w:tcPr>
+            <w:tcW w:w="421" w:type="dxa"/>
+          </w:tcPr>
+          <w:p>
+            <w:r>
+              <w:t>1</w:t>
+            </w:r>
+          </w:p>
+        </w:tc>
+        <w:tc>
+          <w:tcPr>
+            <w:tcW w:w="992" w:type="dxa"/>
+          </w:tcPr>
+          <w:p>
+            <w:r>
+              <w:t>200.00</w:t>
+            </w:r>
+          </w:p>
+        </w:tc>
+        <w:tc>
+          <w:tcPr>
+            <w:tcW w:w="4957" w:type="dxa"/>
+          </w:tcPr>
+          <w:p>
+            <w:r>
+              <w:t>Lista com parcelamentos possíveis</w:t>
+            </w:r>
+          </w:p>
+        </w:tc>
+        <w:tc>
+          <w:tcPr>
+            <w:tcW w:w="2124" w:type="dxa"/>
+          </w:tcPr>
+          <w:p>
+            <w:r>
+              <w:t>1,3</w:t>
+            </w:r>
+          </w:p>
+        </w:tc>
+      </w:tr>
+      <w:tr>
+        <w:tc>
+          <w:tcPr>
+            <w:tcW w:w="421" w:type="dxa"/>
+          </w:tcPr>
+          <w:p>
+            <w:r>
+              <w:t>2</w:t>
+            </w:r>
+          </w:p>
+        </w:tc>
+        <w:tc>
+          <w:tcPr>
+            <w:tcW w:w="992" w:type="dxa"/>
+          </w:tcPr>
+          <w:p>
+            <w:r>
+              <w:t>20</w:t>
+            </w:r>
+          </w:p>
+        </w:tc>
+        <w:tc>
+          <w:tcPr>
+            <w:tcW w:w="4957" w:type="dxa"/>
+          </w:tcPr>
+          <w:p>
+            <w:r>
+              <w:t>Valor de parcela menor que R$ 20,00.</w:t>
+            </w:r>
+          </w:p>
+        </w:tc>
+        <w:tc>
+          <w:tcPr>
+            <w:tcW w:w="2124" w:type="dxa"/>
+          </w:tcPr>
+          <w:p>
+            <w:r>
+              <w:t>2,4</w:t>
+            </w:r>
+          </w:p>
+        </w:tc>
+      </w:tr>
+      <w:tr>
+        <w:tc>
+          <w:tcPr>
+            <w:tcW w:w="421" w:type="dxa"/>
+          </w:tcPr>
+          <w:p>
+            <w:bookmarkStart w:id="0" w:name="_GoBack"/>
+            <w:bookmarkEnd w:id="0"/>
+          </w:p>
+        </w:tc>
+        <w:tc>
+          <w:tcPr>
+            <w:tcW w:w="992" w:type="dxa"/>
+          </w:tcPr>
+          <w:p/>
+        </w:tc>
+        <w:tc>
+          <w:tcPr>
+            <w:tcW w:w="4957" w:type="dxa"/>
+          </w:tcPr>
+          <w:p/>
+        </w:tc>
+        <w:tc>
+          <w:tcPr>
+            <w:tcW w:w="2124" w:type="dxa"/>
+          </w:tcPr>
+          <w:p/>
+        </w:tc>
+      </w:tr>
+      <w:tr>
+        <w:tc>
+          <w:tcPr>
+            <w:tcW w:w="421" w:type="dxa"/>
+          </w:tcPr>
+          <w:p/>
+        </w:tc>
+        <w:tc>
+          <w:tcPr>
+            <w:tcW w:w="992" w:type="dxa"/>
+          </w:tcPr>
+          <w:p/>
+        </w:tc>
+        <w:tc>
+          <w:tcPr>
+            <w:tcW w:w="4957" w:type="dxa"/>
+          </w:tcPr>
+          <w:p/>
+        </w:tc>
+        <w:tc>
+          <w:tcPr>
+            <w:tcW w:w="2124" w:type="dxa"/>
+          </w:tcPr>
+          <w:p/>
+        </w:tc>
+      </w:tr>
+    </w:tbl>
+    <w:p/>
     <w:sectPr>
       <w:pgSz w:w="11906" w:h="16838"/>
       <w:pgMar w:top="1417" w:right="1701" w:bottom="1417" w:left="1701" w:header="708" w:footer="708" w:gutter="0"/>
@@ -625,6 +1269,71 @@
     <w:name w:val="Normal"/>
     <w:qFormat/>
   </w:style>
+  <w:style w:type="paragraph" w:styleId="Ttulo1">
+    <w:name w:val="heading 1"/>
+    <w:basedOn w:val="Normal"/>
+    <w:next w:val="Normal"/>
+    <w:link w:val="Ttulo1Char"/>
+    <w:uiPriority w:val="9"/>
+    <w:qFormat/>
+    <w:rsid w:val="00E3718D"/>
+    <w:pPr>
+      <w:keepNext/>
+      <w:keepLines/>
+      <w:spacing w:before="240" w:after="0"/>
+      <w:outlineLvl w:val="0"/>
+    </w:pPr>
+    <w:rPr>
+      <w:rFonts w:asciiTheme="majorHAnsi" w:eastAsiaTheme="majorEastAsia" w:hAnsiTheme="majorHAnsi" w:cstheme="majorBidi"/>
+      <w:color w:val="2F5496" w:themeColor="accent1" w:themeShade="BF"/>
+      <w:sz w:val="32"/>
+      <w:szCs w:val="32"/>
+    </w:rPr>
+  </w:style>
+  <w:style w:type="paragraph" w:styleId="Ttulo2">
+    <w:name w:val="heading 2"/>
+    <w:basedOn w:val="Normal"/>
+    <w:next w:val="Normal"/>
+    <w:link w:val="Ttulo2Char"/>
+    <w:uiPriority w:val="9"/>
+    <w:unhideWhenUsed/>
+    <w:qFormat/>
+    <w:rsid w:val="00E3718D"/>
+    <w:pPr>
+      <w:keepNext/>
+      <w:keepLines/>
+      <w:spacing w:before="40" w:after="0"/>
+      <w:outlineLvl w:val="1"/>
+    </w:pPr>
+    <w:rPr>
+      <w:rFonts w:asciiTheme="majorHAnsi" w:eastAsiaTheme="majorEastAsia" w:hAnsiTheme="majorHAnsi" w:cstheme="majorBidi"/>
+      <w:color w:val="2F5496" w:themeColor="accent1" w:themeShade="BF"/>
+      <w:sz w:val="26"/>
+      <w:szCs w:val="26"/>
+    </w:rPr>
+  </w:style>
+  <w:style w:type="paragraph" w:styleId="Ttulo3">
+    <w:name w:val="heading 3"/>
+    <w:basedOn w:val="Normal"/>
+    <w:next w:val="Normal"/>
+    <w:link w:val="Ttulo3Char"/>
+    <w:uiPriority w:val="9"/>
+    <w:unhideWhenUsed/>
+    <w:qFormat/>
+    <w:rsid w:val="00E3718D"/>
+    <w:pPr>
+      <w:keepNext/>
+      <w:keepLines/>
+      <w:spacing w:before="40" w:after="0"/>
+      <w:outlineLvl w:val="2"/>
+    </w:pPr>
+    <w:rPr>
+      <w:rFonts w:asciiTheme="majorHAnsi" w:eastAsiaTheme="majorEastAsia" w:hAnsiTheme="majorHAnsi" w:cstheme="majorBidi"/>
+      <w:color w:val="1F3763" w:themeColor="accent1" w:themeShade="7F"/>
+      <w:sz w:val="24"/>
+      <w:szCs w:val="24"/>
+    </w:rPr>
+  </w:style>
   <w:style w:type="character" w:default="1" w:styleId="Fontepargpadro">
     <w:name w:val="Default Paragraph Font"/>
     <w:uiPriority w:val="1"/>
@@ -651,6 +1360,64 @@
     <w:uiPriority w:val="99"/>
     <w:semiHidden/>
     <w:unhideWhenUsed/>
+  </w:style>
+  <w:style w:type="character" w:customStyle="1" w:styleId="Ttulo1Char">
+    <w:name w:val="Título 1 Char"/>
+    <w:basedOn w:val="Fontepargpadro"/>
+    <w:link w:val="Ttulo1"/>
+    <w:uiPriority w:val="9"/>
+    <w:rsid w:val="00E3718D"/>
+    <w:rPr>
+      <w:rFonts w:asciiTheme="majorHAnsi" w:eastAsiaTheme="majorEastAsia" w:hAnsiTheme="majorHAnsi" w:cstheme="majorBidi"/>
+      <w:color w:val="2F5496" w:themeColor="accent1" w:themeShade="BF"/>
+      <w:sz w:val="32"/>
+      <w:szCs w:val="32"/>
+    </w:rPr>
+  </w:style>
+  <w:style w:type="character" w:customStyle="1" w:styleId="Ttulo2Char">
+    <w:name w:val="Título 2 Char"/>
+    <w:basedOn w:val="Fontepargpadro"/>
+    <w:link w:val="Ttulo2"/>
+    <w:uiPriority w:val="9"/>
+    <w:rsid w:val="00E3718D"/>
+    <w:rPr>
+      <w:rFonts w:asciiTheme="majorHAnsi" w:eastAsiaTheme="majorEastAsia" w:hAnsiTheme="majorHAnsi" w:cstheme="majorBidi"/>
+      <w:color w:val="2F5496" w:themeColor="accent1" w:themeShade="BF"/>
+      <w:sz w:val="26"/>
+      <w:szCs w:val="26"/>
+    </w:rPr>
+  </w:style>
+  <w:style w:type="character" w:customStyle="1" w:styleId="Ttulo3Char">
+    <w:name w:val="Título 3 Char"/>
+    <w:basedOn w:val="Fontepargpadro"/>
+    <w:link w:val="Ttulo3"/>
+    <w:uiPriority w:val="9"/>
+    <w:rsid w:val="00E3718D"/>
+    <w:rPr>
+      <w:rFonts w:asciiTheme="majorHAnsi" w:eastAsiaTheme="majorEastAsia" w:hAnsiTheme="majorHAnsi" w:cstheme="majorBidi"/>
+      <w:color w:val="1F3763" w:themeColor="accent1" w:themeShade="7F"/>
+      <w:sz w:val="24"/>
+      <w:szCs w:val="24"/>
+    </w:rPr>
+  </w:style>
+  <w:style w:type="table" w:styleId="Tabelacomgrade">
+    <w:name w:val="Table Grid"/>
+    <w:basedOn w:val="Tabelanormal"/>
+    <w:uiPriority w:val="39"/>
+    <w:rsid w:val="00E3718D"/>
+    <w:pPr>
+      <w:spacing w:after="0" w:line="240" w:lineRule="auto"/>
+    </w:pPr>
+    <w:tblPr>
+      <w:tblBorders>
+        <w:top w:val="single" w:sz="4" w:space="0" w:color="auto"/>
+        <w:left w:val="single" w:sz="4" w:space="0" w:color="auto"/>
+        <w:bottom w:val="single" w:sz="4" w:space="0" w:color="auto"/>
+        <w:right w:val="single" w:sz="4" w:space="0" w:color="auto"/>
+        <w:insideH w:val="single" w:sz="4" w:space="0" w:color="auto"/>
+        <w:insideV w:val="single" w:sz="4" w:space="0" w:color="auto"/>
+      </w:tblBorders>
+    </w:tblPr>
   </w:style>
 </w:styles>
 </file>

</xml_diff>